<commit_message>
Optimización exacta con nuevas instancias
Actualicé las instancias de red. Ahora son archivos separados en Excel.
</commit_message>
<xml_diff>
--- a/AMBIENTE TESIS.docx
+++ b/AMBIENTE TESIS.docx
@@ -455,10 +455,12 @@
         <w:t xml:space="preserve"> en </w:t>
       </w:r>
       <w:proofErr w:type="spellStart"/>
+      <w:proofErr w:type="gramStart"/>
       <w:r>
         <w:t>network.file</w:t>
       </w:r>
       <w:proofErr w:type="spellEnd"/>
+      <w:proofErr w:type="gramEnd"/>
       <w:r>
         <w:t xml:space="preserve"> para que al generar </w:t>
       </w:r>
@@ -570,8 +572,13 @@
         </w:pBdr>
         <w:spacing w:after="0" w:line="240" w:lineRule="auto"/>
       </w:pPr>
+      <w:proofErr w:type="gramStart"/>
       <w:r>
-        <w:t>A tener en cuenta:</w:t>
+        <w:t>A</w:t>
+      </w:r>
+      <w:proofErr w:type="gramEnd"/>
+      <w:r>
+        <w:t xml:space="preserve"> tener en cuenta:</w:t>
       </w:r>
     </w:p>
     <w:p>
@@ -675,7 +682,15 @@
         <w:spacing w:after="0" w:line="240" w:lineRule="auto"/>
       </w:pPr>
       <w:r>
-        <w:t xml:space="preserve">Un cuello de botella se forma cuando un lambda es mayor a </w:t>
+        <w:t xml:space="preserve">Un cuello de botella se forma cuando </w:t>
+      </w:r>
+      <w:proofErr w:type="gramStart"/>
+      <w:r>
+        <w:t>un lambda</w:t>
+      </w:r>
+      <w:proofErr w:type="gramEnd"/>
+      <w:r>
+        <w:t xml:space="preserve"> es mayor a </w:t>
       </w:r>
       <w:proofErr w:type="spellStart"/>
       <w:r>
@@ -760,7 +775,15 @@
         <w:spacing w:after="0" w:line="240" w:lineRule="auto"/>
       </w:pPr>
       <w:r>
-        <w:t>1. Q: Calidad de la solución - Desviación porcentual óptimo(%)</w:t>
+        <w:t xml:space="preserve">1. Q: Calidad de la solución - Desviación porcentual </w:t>
+      </w:r>
+      <w:proofErr w:type="gramStart"/>
+      <w:r>
+        <w:t>óptimo(</w:t>
+      </w:r>
+      <w:proofErr w:type="gramEnd"/>
+      <w:r>
+        <w:t>%)</w:t>
       </w:r>
     </w:p>
     <w:p>
@@ -1240,6 +1263,7 @@
                   <w14:uncheckedState w14:val="2610" w14:font="MS Gothic"/>
                 </w14:checkbox>
               </w:sdtPr>
+              <w:sdtEndPr/>
               <w:sdtContent>
                 <w:r>
                   <w:rPr>
@@ -1514,7 +1538,21 @@
               <w:rPr>
                 <w:lang w:val="en-US"/>
               </w:rPr>
-              <w:t xml:space="preserve"> IA: How To Write An Exceptional Literature Review With AI [NEXT LEVEL Tactics]</w:t>
+              <w:t xml:space="preserve"> IA: How </w:t>
+            </w:r>
+            <w:proofErr w:type="gramStart"/>
+            <w:r>
+              <w:rPr>
+                <w:lang w:val="en-US"/>
+              </w:rPr>
+              <w:t>To</w:t>
+            </w:r>
+            <w:proofErr w:type="gramEnd"/>
+            <w:r>
+              <w:rPr>
+                <w:lang w:val="en-US"/>
+              </w:rPr>
+              <w:t xml:space="preserve"> Write An Exceptional Literature Review With AI [NEXT LEVEL Tactics]</w:t>
             </w:r>
             <w:r>
               <w:rPr>
@@ -1729,7 +1767,15 @@
               </w:numPr>
             </w:pPr>
             <w:r>
-              <w:t xml:space="preserve">Construyo un colección de PDF docanalyzer.ai </w:t>
+              <w:t xml:space="preserve">Construyo </w:t>
+            </w:r>
+            <w:proofErr w:type="gramStart"/>
+            <w:r>
+              <w:t>un colección</w:t>
+            </w:r>
+            <w:proofErr w:type="gramEnd"/>
+            <w:r>
+              <w:t xml:space="preserve"> de PDF docanalyzer.ai </w:t>
             </w:r>
           </w:p>
           <w:p>
@@ -1821,8 +1867,13 @@
               <w:t>ijkj'k</w:t>
             </w:r>
             <w:proofErr w:type="spellEnd"/>
-            <w:r>
-              <w:t>'}$ corresponde al costo unitario de referencia que es adaptado según el objetivo que se quiera alcanzar.</w:t>
+            <w:proofErr w:type="gramStart"/>
+            <w:r>
+              <w:t>'}$</w:t>
+            </w:r>
+            <w:proofErr w:type="gramEnd"/>
+            <w:r>
+              <w:t xml:space="preserve"> corresponde al costo unitario de referencia que es adaptado según el objetivo que se quiera alcanzar.</w:t>
             </w:r>
           </w:p>
           <w:p>
@@ -1880,7 +1931,15 @@
             </w:r>
             <w:proofErr w:type="spellEnd"/>
             <w:r>
-              <w:t>'] == _m[:3]), '</w:t>
+              <w:t>'] == _</w:t>
+            </w:r>
+            <w:proofErr w:type="gramStart"/>
+            <w:r>
+              <w:t>m[</w:t>
+            </w:r>
+            <w:proofErr w:type="gramEnd"/>
+            <w:r>
+              <w:t>:3]), '</w:t>
             </w:r>
             <w:proofErr w:type="spellStart"/>
             <w:r>
@@ -1914,8 +1973,13 @@
               <w:t>_distancia = round(</w:t>
             </w:r>
             <w:proofErr w:type="spellStart"/>
-            <w:r>
-              <w:t>network.nodes_supply</w:t>
+            <w:proofErr w:type="gramStart"/>
+            <w:r>
+              <w:t>network.nodes</w:t>
+            </w:r>
+            <w:proofErr w:type="gramEnd"/>
+            <w:r>
+              <w:t>_supply</w:t>
             </w:r>
             <w:proofErr w:type="spellEnd"/>
             <w:r>
@@ -2018,7 +2082,15 @@
             </w:r>
             <w:proofErr w:type="spellEnd"/>
             <w:r>
-              <w:t>'] == _m[:3]), '</w:t>
+              <w:t>'] == _</w:t>
+            </w:r>
+            <w:proofErr w:type="gramStart"/>
+            <w:r>
+              <w:t>m[</w:t>
+            </w:r>
+            <w:proofErr w:type="gramEnd"/>
+            <w:r>
+              <w:t>:3]), '</w:t>
             </w:r>
             <w:proofErr w:type="spellStart"/>
             <w:r>
@@ -2056,12 +2128,28 @@
           </w:p>
           <w:p>
             <w:r>
-              <w:t xml:space="preserve">    1:Incremento de posición única</w:t>
-            </w:r>
-          </w:p>
-          <w:p>
-            <w:r>
-              <w:t xml:space="preserve">    2:Incremento global</w:t>
+              <w:t xml:space="preserve">    </w:t>
+            </w:r>
+            <w:proofErr w:type="gramStart"/>
+            <w:r>
+              <w:t>1:Incremento</w:t>
+            </w:r>
+            <w:proofErr w:type="gramEnd"/>
+            <w:r>
+              <w:t xml:space="preserve"> de posición única</w:t>
+            </w:r>
+          </w:p>
+          <w:p>
+            <w:r>
+              <w:t xml:space="preserve">    </w:t>
+            </w:r>
+            <w:proofErr w:type="gramStart"/>
+            <w:r>
+              <w:t>2:Incremento</w:t>
+            </w:r>
+            <w:proofErr w:type="gramEnd"/>
+            <w:r>
+              <w:t xml:space="preserve"> global</w:t>
             </w:r>
           </w:p>
           <w:p/>
@@ -2075,18 +2163,34 @@
           </w:p>
           <w:p>
             <w:r>
-              <w:t xml:space="preserve">    1:</w:t>
-            </w:r>
-            <w:r>
-              <w:t>Operador de redistribución de pares con p=2</w:t>
-            </w:r>
-          </w:p>
-          <w:p>
-            <w:r>
-              <w:t xml:space="preserve">    2:</w:t>
-            </w:r>
-            <w:r>
-              <w:t>Operador de redistribución de parejas sucesivas con incremento unitario</w:t>
+              <w:t xml:space="preserve">    </w:t>
+            </w:r>
+            <w:proofErr w:type="gramStart"/>
+            <w:r>
+              <w:t>1:</w:t>
+            </w:r>
+            <w:r>
+              <w:t>Operador</w:t>
+            </w:r>
+            <w:proofErr w:type="gramEnd"/>
+            <w:r>
+              <w:t xml:space="preserve"> de redistribución de pares con p=2</w:t>
+            </w:r>
+          </w:p>
+          <w:p>
+            <w:r>
+              <w:t xml:space="preserve">    </w:t>
+            </w:r>
+            <w:proofErr w:type="gramStart"/>
+            <w:r>
+              <w:t>2:</w:t>
+            </w:r>
+            <w:r>
+              <w:t>Operador</w:t>
+            </w:r>
+            <w:proofErr w:type="gramEnd"/>
+            <w:r>
+              <w:t xml:space="preserve"> de redistribución de parejas sucesivas con incremento unitario</w:t>
             </w:r>
           </w:p>
           <w:p>
@@ -2123,6 +2227,7 @@
               <w:t>{</w:t>
             </w:r>
             <w:proofErr w:type="spellStart"/>
+            <w:proofErr w:type="gramStart"/>
             <w:r>
               <w:rPr>
                 <w:u w:val="single"/>
@@ -2136,7 +2241,14 @@
               <w:rPr>
                 <w:u w:val="single"/>
               </w:rPr>
-              <w:t>gvns_HFLNDP</w:t>
+              <w:t>gvns</w:t>
+            </w:r>
+            <w:proofErr w:type="gramEnd"/>
+            <w:r>
+              <w:rPr>
+                <w:u w:val="single"/>
+              </w:rPr>
+              <w:t>_HFLNDP</w:t>
             </w:r>
             <w:proofErr w:type="spellEnd"/>
             <w:r>
@@ -3472,9 +3584,14 @@
             <w:r>
               <w:t xml:space="preserve">vecino1 = </w:t>
             </w:r>
+            <w:proofErr w:type="gramStart"/>
             <w:r>
               <w:tab/>
-              <w:t xml:space="preserve">{ k1: </w:t>
+              <w:t>{ k</w:t>
+            </w:r>
+            <w:proofErr w:type="gramEnd"/>
+            <w:r>
+              <w:t xml:space="preserve">1: </w:t>
             </w:r>
             <w:r>
               <w:tab/>
@@ -3503,7 +3620,14 @@
             </w:r>
             <w:r>
               <w:tab/>
-              <w:t xml:space="preserve">{ k2: </w:t>
+            </w:r>
+            <w:proofErr w:type="gramStart"/>
+            <w:r>
+              <w:t>{ k</w:t>
+            </w:r>
+            <w:proofErr w:type="gramEnd"/>
+            <w:r>
+              <w:t xml:space="preserve">2: </w:t>
             </w:r>
             <w:r>
               <w:tab/>
@@ -3532,7 +3656,14 @@
             </w:r>
             <w:r>
               <w:tab/>
-              <w:t xml:space="preserve">{ k3: </w:t>
+            </w:r>
+            <w:proofErr w:type="gramStart"/>
+            <w:r>
+              <w:t>{ k</w:t>
+            </w:r>
+            <w:proofErr w:type="gramEnd"/>
+            <w:r>
+              <w:t xml:space="preserve">3: </w:t>
             </w:r>
             <w:r>
               <w:tab/>
@@ -3567,6 +3698,7 @@
             <w:r>
               <w:tab/>
             </w:r>
+            <w:proofErr w:type="gramStart"/>
             <w:r>
               <w:rPr>
                 <w:lang w:val="en-US"/>
@@ -3578,7 +3710,14 @@
               <w:rPr>
                 <w:lang w:val="en-US"/>
               </w:rPr>
-              <w:t>rho_max</w:t>
+              <w:t>rho</w:t>
+            </w:r>
+            <w:proofErr w:type="gramEnd"/>
+            <w:r>
+              <w:rPr>
+                <w:lang w:val="en-US"/>
+              </w:rPr>
+              <w:t>_max</w:t>
             </w:r>
             <w:proofErr w:type="spellEnd"/>
             <w:r>
@@ -3706,8 +3845,13 @@
           </w:p>
           <w:p>
             <w:r>
-              <w:t>Cíclicos: ???</w:t>
-            </w:r>
+              <w:t>Cíclicos</w:t>
+            </w:r>
+            <w:proofErr w:type="gramStart"/>
+            <w:r>
+              <w:t>: ???</w:t>
+            </w:r>
+            <w:proofErr w:type="gramEnd"/>
           </w:p>
           <w:p>
             <w:r>
@@ -3938,9 +4082,14 @@
             </w:r>
             <w:proofErr w:type="spellStart"/>
             <w:r>
-              <w:t>current_solution.objective</w:t>
-            </w:r>
-            <w:proofErr w:type="spellEnd"/>
+              <w:t>current_</w:t>
+            </w:r>
+            <w:proofErr w:type="gramStart"/>
+            <w:r>
+              <w:t>solution.objective</w:t>
+            </w:r>
+            <w:proofErr w:type="spellEnd"/>
+            <w:proofErr w:type="gramEnd"/>
             <w:r>
               <w:t xml:space="preserve"> != "Nulo", llevo los datos de Excel a </w:t>
             </w:r>
@@ -3958,12 +4107,17 @@
               <w:t xml:space="preserve">Si </w:t>
             </w:r>
             <w:proofErr w:type="spellStart"/>
+            <w:proofErr w:type="gramStart"/>
             <w:r>
               <w:t>tecnica</w:t>
             </w:r>
             <w:proofErr w:type="spellEnd"/>
             <w:r>
-              <w:t xml:space="preserve"> != "</w:t>
+              <w:t xml:space="preserve"> !</w:t>
+            </w:r>
+            <w:proofErr w:type="gramEnd"/>
+            <w:r>
+              <w:t>= "</w:t>
             </w:r>
             <w:proofErr w:type="spellStart"/>
             <w:r>
@@ -3993,9 +4147,14 @@
             </w:r>
             <w:proofErr w:type="spellStart"/>
             <w:r>
-              <w:t>Local_Search,estas</w:t>
-            </w:r>
-            <w:proofErr w:type="spellEnd"/>
+              <w:t>Local_</w:t>
+            </w:r>
+            <w:proofErr w:type="gramStart"/>
+            <w:r>
+              <w:t>Search,estas</w:t>
+            </w:r>
+            <w:proofErr w:type="spellEnd"/>
+            <w:proofErr w:type="gramEnd"/>
             <w:r>
               <w:t xml:space="preserve"> funciones toman datos de </w:t>
             </w:r>
@@ -4014,8 +4173,13 @@
               <w:t xml:space="preserve">6. Aplico </w:t>
             </w:r>
             <w:proofErr w:type="spellStart"/>
-            <w:r>
-              <w:t>kpi.calculate_kpi</w:t>
+            <w:proofErr w:type="gramStart"/>
+            <w:r>
+              <w:t>kpi.calculate</w:t>
+            </w:r>
+            <w:proofErr w:type="gramEnd"/>
+            <w:r>
+              <w:t>_kpi</w:t>
             </w:r>
             <w:proofErr w:type="spellEnd"/>
             <w:r>
@@ -4155,19 +4319,340 @@
             </w:r>
             <w:proofErr w:type="spellStart"/>
             <w:r>
+              <w:t>df_prob_fi_</w:t>
+            </w:r>
+            <w:proofErr w:type="gramStart"/>
+            <w:r>
+              <w:t>jkjk</w:t>
+            </w:r>
+            <w:proofErr w:type="spellEnd"/>
+            <w:r>
+              <w:t xml:space="preserve">  que</w:t>
+            </w:r>
+            <w:proofErr w:type="gramEnd"/>
+            <w:r>
+              <w:t xml:space="preserve"> se guardan en </w:t>
+            </w:r>
+            <w:proofErr w:type="spellStart"/>
+            <w:r>
+              <w:t>network_repr</w:t>
+            </w:r>
+            <w:proofErr w:type="spellEnd"/>
+            <w:r>
+              <w:t xml:space="preserve"> y en </w:t>
+            </w:r>
+            <w:proofErr w:type="spellStart"/>
+            <w:r>
+              <w:t>solution</w:t>
+            </w:r>
+            <w:proofErr w:type="spellEnd"/>
+            <w:r>
+              <w:t xml:space="preserve"> (quedan por fuera de </w:t>
+            </w:r>
+            <w:proofErr w:type="spellStart"/>
+            <w:r>
+              <w:t>network_copy</w:t>
+            </w:r>
+            <w:proofErr w:type="spellEnd"/>
+            <w:r>
+              <w:t xml:space="preserve">). Los nuevos lambda, phi, pi son construidos en el </w:t>
+            </w:r>
+            <w:proofErr w:type="spellStart"/>
+            <w:r>
+              <w:t>network_repr</w:t>
+            </w:r>
+            <w:proofErr w:type="spellEnd"/>
+            <w:r>
+              <w:t>.</w:t>
+            </w:r>
+          </w:p>
+          <w:p>
+            <w:r>
+              <w:t xml:space="preserve">Los datos quedan grabados en </w:t>
+            </w:r>
+            <w:proofErr w:type="spellStart"/>
+            <w:r>
+              <w:t>network_repr</w:t>
+            </w:r>
+            <w:proofErr w:type="spellEnd"/>
+            <w:r>
+              <w:t xml:space="preserve">. No se ha modificado </w:t>
+            </w:r>
+            <w:proofErr w:type="spellStart"/>
+            <w:r>
+              <w:t>network_copy</w:t>
+            </w:r>
+            <w:proofErr w:type="spellEnd"/>
+          </w:p>
+          <w:p>
+            <w:r>
+              <w:t xml:space="preserve">No se han calculado </w:t>
+            </w:r>
+            <w:proofErr w:type="spellStart"/>
+            <w:r>
+              <w:t>KPIs</w:t>
+            </w:r>
+            <w:proofErr w:type="spellEnd"/>
+            <w:r>
+              <w:t>.</w:t>
+            </w:r>
+          </w:p>
+          <w:p>
+            <w:r>
+              <w:t>Luego, llevo los datos a un Excel (</w:t>
+            </w:r>
+            <w:proofErr w:type="spellStart"/>
+            <w:r>
+              <w:t>set_solution_excel</w:t>
+            </w:r>
+            <w:proofErr w:type="spellEnd"/>
+            <w:r>
+              <w:t xml:space="preserve">), y </w:t>
+            </w:r>
+            <w:proofErr w:type="gramStart"/>
+            <w:r>
+              <w:t>procedo  ejecutar</w:t>
+            </w:r>
+            <w:proofErr w:type="gramEnd"/>
+            <w:r>
+              <w:t xml:space="preserve"> </w:t>
+            </w:r>
+            <w:proofErr w:type="spellStart"/>
+            <w:r>
+              <w:t>fix_initial</w:t>
+            </w:r>
+            <w:proofErr w:type="spellEnd"/>
+            <w:r>
+              <w:t xml:space="preserve"> </w:t>
+            </w:r>
+            <w:proofErr w:type="spellStart"/>
+            <w:r>
+              <w:t>solution</w:t>
+            </w:r>
+            <w:proofErr w:type="spellEnd"/>
+            <w:r>
+              <w:t xml:space="preserve">, se calculan los </w:t>
+            </w:r>
+            <w:proofErr w:type="spellStart"/>
+            <w:r>
+              <w:t>kpi</w:t>
+            </w:r>
+            <w:proofErr w:type="spellEnd"/>
+            <w:r>
+              <w:t xml:space="preserve"> con </w:t>
+            </w:r>
+            <w:proofErr w:type="spellStart"/>
+            <w:r>
+              <w:t>kpi_local_search</w:t>
+            </w:r>
+            <w:proofErr w:type="spellEnd"/>
+            <w:r>
+              <w:t xml:space="preserve">. Al interior de </w:t>
+            </w:r>
+            <w:proofErr w:type="spellStart"/>
+            <w:r>
+              <w:t>kpi_calculate</w:t>
+            </w:r>
+            <w:proofErr w:type="spellEnd"/>
+            <w:r>
+              <w:t>, se deben halar los datos de la solución. Como la solución es _</w:t>
+            </w:r>
+            <w:proofErr w:type="spellStart"/>
+            <w:r>
+              <w:t>post_optima</w:t>
+            </w:r>
+            <w:proofErr w:type="spellEnd"/>
+            <w:r>
+              <w:t xml:space="preserve"> y no es </w:t>
+            </w:r>
+            <w:proofErr w:type="spellStart"/>
+            <w:r>
+              <w:t>LocalSearch</w:t>
+            </w:r>
+            <w:proofErr w:type="spellEnd"/>
+            <w:r>
+              <w:t xml:space="preserve">, se halan desde el </w:t>
+            </w:r>
+            <w:proofErr w:type="spellStart"/>
+            <w:r>
+              <w:t>excel</w:t>
+            </w:r>
+            <w:proofErr w:type="spellEnd"/>
+            <w:r>
+              <w:t xml:space="preserve"> que se ha construido.</w:t>
+            </w:r>
+          </w:p>
+          <w:p/>
+          <w:p>
+            <w:r>
+              <w:t xml:space="preserve">En todos los casos, al ejecutar </w:t>
+            </w:r>
+            <w:proofErr w:type="spellStart"/>
+            <w:r>
+              <w:t>kpi_calculate</w:t>
+            </w:r>
+            <w:proofErr w:type="spellEnd"/>
+            <w:r>
+              <w:t xml:space="preserve">, se actualizan los datos que están en </w:t>
+            </w:r>
+            <w:proofErr w:type="spellStart"/>
+            <w:proofErr w:type="gramStart"/>
+            <w:r>
+              <w:t>solution.file</w:t>
+            </w:r>
+            <w:proofErr w:type="gramEnd"/>
+            <w:r>
+              <w:t>.network_copy</w:t>
+            </w:r>
+            <w:proofErr w:type="spellEnd"/>
+          </w:p>
+          <w:p/>
+          <w:p>
+            <w:r>
+              <w:t xml:space="preserve">Ahora voy a escoger el problema </w:t>
+            </w:r>
+            <w:proofErr w:type="spellStart"/>
+            <w:r>
+              <w:t>monoobjetivo</w:t>
+            </w:r>
+            <w:proofErr w:type="spellEnd"/>
+            <w:r>
+              <w:t xml:space="preserve"> y escojo </w:t>
+            </w:r>
+            <w:proofErr w:type="spellStart"/>
+            <w:r>
+              <w:t>Local_Search</w:t>
+            </w:r>
+            <w:proofErr w:type="spellEnd"/>
+            <w:r>
+              <w:t>.</w:t>
+            </w:r>
+          </w:p>
+          <w:p>
+            <w:r>
+              <w:t xml:space="preserve">se ejecuta </w:t>
+            </w:r>
+            <w:proofErr w:type="spellStart"/>
+            <w:r>
+              <w:t>initial_solution</w:t>
+            </w:r>
+            <w:proofErr w:type="spellEnd"/>
+            <w:r>
+              <w:t xml:space="preserve">, se crea el objeto </w:t>
+            </w:r>
+            <w:proofErr w:type="spellStart"/>
+            <w:r>
+              <w:t>network_repr</w:t>
+            </w:r>
+            <w:proofErr w:type="spellEnd"/>
+          </w:p>
+          <w:p>
+            <w:r>
+              <w:t xml:space="preserve">Al ejecutar </w:t>
+            </w:r>
+            <w:proofErr w:type="spellStart"/>
+            <w:r>
+              <w:t>initial_solution</w:t>
+            </w:r>
+            <w:proofErr w:type="spellEnd"/>
+            <w:r>
+              <w:t xml:space="preserve"> y </w:t>
+            </w:r>
+            <w:proofErr w:type="spellStart"/>
+            <w:r>
+              <w:t>fix_initial_solution</w:t>
+            </w:r>
+            <w:proofErr w:type="spellEnd"/>
+            <w:r>
+              <w:t xml:space="preserve">, el código toma los datos de </w:t>
+            </w:r>
+            <w:proofErr w:type="spellStart"/>
+            <w:r>
+              <w:t>network_repr</w:t>
+            </w:r>
+            <w:proofErr w:type="spellEnd"/>
+            <w:r>
+              <w:t xml:space="preserve"> y construye nuevas matrices </w:t>
+            </w:r>
+            <w:proofErr w:type="spellStart"/>
+            <w:r>
+              <w:t>df_sigma</w:t>
+            </w:r>
+            <w:proofErr w:type="spellEnd"/>
+            <w:r>
+              <w:t xml:space="preserve">, </w:t>
+            </w:r>
+            <w:proofErr w:type="spellStart"/>
+            <w:r>
+              <w:t>df_asignacion</w:t>
+            </w:r>
+            <w:proofErr w:type="spellEnd"/>
+            <w:r>
+              <w:t xml:space="preserve">, </w:t>
+            </w:r>
+            <w:proofErr w:type="spellStart"/>
+            <w:r>
+              <w:t>df_l_jk</w:t>
+            </w:r>
+            <w:proofErr w:type="spellEnd"/>
+            <w:r>
+              <w:t xml:space="preserve">, </w:t>
+            </w:r>
+            <w:proofErr w:type="spellStart"/>
+            <w:r>
+              <w:t>solution</w:t>
+            </w:r>
+            <w:proofErr w:type="spellEnd"/>
+            <w:r>
+              <w:t xml:space="preserve">, </w:t>
+            </w:r>
+            <w:proofErr w:type="spellStart"/>
+            <w:r>
+              <w:t>df_prob_fi_ijkjk</w:t>
+            </w:r>
+            <w:proofErr w:type="spellEnd"/>
+            <w:r>
+              <w:t xml:space="preserve">, </w:t>
+            </w:r>
+            <w:proofErr w:type="spellStart"/>
+            <w:r>
+              <w:t>df_fi_ijkjk</w:t>
+            </w:r>
+            <w:proofErr w:type="spellEnd"/>
+            <w:r>
+              <w:t xml:space="preserve">, </w:t>
+            </w:r>
+            <w:proofErr w:type="spellStart"/>
+            <w:r>
               <w:t>df_prob_fi_jkjk</w:t>
             </w:r>
             <w:proofErr w:type="spellEnd"/>
-            <w:r>
-              <w:t xml:space="preserve">  que se guardan en </w:t>
-            </w:r>
-            <w:proofErr w:type="spellStart"/>
-            <w:r>
-              <w:t>network_repr</w:t>
-            </w:r>
-            <w:proofErr w:type="spellEnd"/>
-            <w:r>
-              <w:t xml:space="preserve"> y en </w:t>
+          </w:p>
+          <w:p>
+            <w:r>
+              <w:t xml:space="preserve">Luego se ejecuta </w:t>
+            </w:r>
+            <w:proofErr w:type="spellStart"/>
+            <w:r>
+              <w:t>fix_initial_solution</w:t>
+            </w:r>
+            <w:proofErr w:type="spellEnd"/>
+            <w:r>
+              <w:t xml:space="preserve">. </w:t>
+            </w:r>
+          </w:p>
+          <w:p/>
+          <w:p>
+            <w:r>
+              <w:t xml:space="preserve">Allí se hace un </w:t>
+            </w:r>
+            <w:proofErr w:type="spellStart"/>
+            <w:r>
+              <w:t>kpi_calculate</w:t>
+            </w:r>
+            <w:proofErr w:type="spellEnd"/>
+            <w:r>
+              <w:t xml:space="preserve"> y se leen los datos que quedaron en el objeto </w:t>
             </w:r>
             <w:proofErr w:type="spellStart"/>
             <w:r>
@@ -4175,164 +4660,15 @@
             </w:r>
             <w:proofErr w:type="spellEnd"/>
             <w:r>
-              <w:t xml:space="preserve"> (quedan por fuera de </w:t>
-            </w:r>
-            <w:proofErr w:type="spellStart"/>
-            <w:r>
-              <w:t>network_copy</w:t>
-            </w:r>
-            <w:proofErr w:type="spellEnd"/>
-            <w:r>
-              <w:t xml:space="preserve">). Los nuevos lambda, phi, pi son construidos en el </w:t>
-            </w:r>
-            <w:proofErr w:type="spellStart"/>
-            <w:r>
-              <w:t>network_repr</w:t>
-            </w:r>
-            <w:proofErr w:type="spellEnd"/>
-            <w:r>
-              <w:t>.</w:t>
-            </w:r>
-          </w:p>
-          <w:p>
-            <w:r>
-              <w:t xml:space="preserve">Los datos quedan grabados en </w:t>
-            </w:r>
-            <w:proofErr w:type="spellStart"/>
-            <w:r>
-              <w:t>network_repr</w:t>
-            </w:r>
-            <w:proofErr w:type="spellEnd"/>
-            <w:r>
-              <w:t xml:space="preserve">. No se ha modificado </w:t>
-            </w:r>
-            <w:proofErr w:type="spellStart"/>
-            <w:r>
-              <w:t>network_copy</w:t>
-            </w:r>
-            <w:proofErr w:type="spellEnd"/>
-          </w:p>
-          <w:p>
-            <w:r>
-              <w:t xml:space="preserve">No se han calculado </w:t>
-            </w:r>
-            <w:proofErr w:type="spellStart"/>
-            <w:r>
-              <w:t>KPIs</w:t>
-            </w:r>
-            <w:proofErr w:type="spellEnd"/>
-            <w:r>
-              <w:t>.</w:t>
-            </w:r>
-          </w:p>
-          <w:p>
-            <w:r>
-              <w:t>Luego, llevo los datos a un Excel (</w:t>
-            </w:r>
-            <w:proofErr w:type="spellStart"/>
-            <w:r>
-              <w:t>set_solution_excel</w:t>
-            </w:r>
-            <w:proofErr w:type="spellEnd"/>
-            <w:r>
-              <w:t xml:space="preserve">), y procedo  ejecutar </w:t>
-            </w:r>
-            <w:proofErr w:type="spellStart"/>
-            <w:r>
-              <w:t>fix_initial</w:t>
-            </w:r>
-            <w:proofErr w:type="spellEnd"/>
-            <w:r>
-              <w:t xml:space="preserve"> </w:t>
-            </w:r>
-            <w:proofErr w:type="spellStart"/>
-            <w:r>
-              <w:t>solution</w:t>
-            </w:r>
-            <w:proofErr w:type="spellEnd"/>
-            <w:r>
-              <w:t xml:space="preserve">, se calculan los </w:t>
-            </w:r>
-            <w:proofErr w:type="spellStart"/>
-            <w:r>
-              <w:t>kpi</w:t>
-            </w:r>
-            <w:proofErr w:type="spellEnd"/>
-            <w:r>
-              <w:t xml:space="preserve"> con </w:t>
-            </w:r>
-            <w:proofErr w:type="spellStart"/>
-            <w:r>
-              <w:t>kpi_local_search</w:t>
-            </w:r>
-            <w:proofErr w:type="spellEnd"/>
-            <w:r>
-              <w:t xml:space="preserve">. Al interior de </w:t>
-            </w:r>
-            <w:proofErr w:type="spellStart"/>
-            <w:r>
-              <w:t>kpi_calculate</w:t>
-            </w:r>
-            <w:proofErr w:type="spellEnd"/>
-            <w:r>
-              <w:t>, se deben halar los datos de la solución. Como la solución es _</w:t>
-            </w:r>
-            <w:proofErr w:type="spellStart"/>
-            <w:r>
-              <w:t>post_optima</w:t>
-            </w:r>
-            <w:proofErr w:type="spellEnd"/>
-            <w:r>
-              <w:t xml:space="preserve"> y no es </w:t>
-            </w:r>
-            <w:proofErr w:type="spellStart"/>
-            <w:r>
-              <w:t>LocalSearch</w:t>
-            </w:r>
-            <w:proofErr w:type="spellEnd"/>
-            <w:r>
-              <w:t xml:space="preserve">, se halan desde el </w:t>
-            </w:r>
-            <w:proofErr w:type="spellStart"/>
-            <w:r>
-              <w:t>excel</w:t>
-            </w:r>
-            <w:proofErr w:type="spellEnd"/>
-            <w:r>
-              <w:t xml:space="preserve"> que se ha construido.</w:t>
-            </w:r>
-          </w:p>
-          <w:p/>
-          <w:p>
-            <w:r>
-              <w:t xml:space="preserve">En todos los casos, al ejecutar </w:t>
-            </w:r>
-            <w:proofErr w:type="spellStart"/>
-            <w:r>
-              <w:t>kpi_calculate</w:t>
-            </w:r>
-            <w:proofErr w:type="spellEnd"/>
-            <w:r>
-              <w:t xml:space="preserve">, se actualizan los datos que están en </w:t>
-            </w:r>
-            <w:proofErr w:type="spellStart"/>
-            <w:r>
-              <w:t>solution.file.network_copy</w:t>
-            </w:r>
-            <w:proofErr w:type="spellEnd"/>
-          </w:p>
-          <w:p/>
-          <w:p>
-            <w:r>
-              <w:t xml:space="preserve">Ahora voy a escoger el problema </w:t>
-            </w:r>
-            <w:proofErr w:type="spellStart"/>
-            <w:r>
-              <w:t>monoobjetivo</w:t>
-            </w:r>
-            <w:proofErr w:type="spellEnd"/>
-            <w:r>
-              <w:t xml:space="preserve"> y escojo </w:t>
+              <w:t xml:space="preserve"> (porque estoy con </w:t>
+            </w:r>
+            <w:proofErr w:type="spellStart"/>
+            <w:r>
+              <w:t>tecnica</w:t>
+            </w:r>
+            <w:proofErr w:type="spellEnd"/>
+            <w:r>
+              <w:t>=</w:t>
             </w:r>
             <w:proofErr w:type="spellStart"/>
             <w:r>
@@ -4340,162 +4676,16 @@
             </w:r>
             <w:proofErr w:type="spellEnd"/>
             <w:r>
-              <w:t>.</w:t>
-            </w:r>
-          </w:p>
-          <w:p>
-            <w:r>
-              <w:t xml:space="preserve">se ejecuta </w:t>
-            </w:r>
-            <w:proofErr w:type="spellStart"/>
-            <w:r>
-              <w:t>initial_solution</w:t>
-            </w:r>
-            <w:proofErr w:type="spellEnd"/>
-            <w:r>
-              <w:t xml:space="preserve">, se crea el objeto </w:t>
-            </w:r>
-            <w:proofErr w:type="spellStart"/>
-            <w:r>
-              <w:t>network_repr</w:t>
-            </w:r>
-            <w:proofErr w:type="spellEnd"/>
-          </w:p>
-          <w:p>
-            <w:r>
-              <w:t xml:space="preserve">Al ejecutar </w:t>
-            </w:r>
-            <w:proofErr w:type="spellStart"/>
-            <w:r>
-              <w:t>initial_solution</w:t>
-            </w:r>
-            <w:proofErr w:type="spellEnd"/>
-            <w:r>
-              <w:t xml:space="preserve"> y </w:t>
-            </w:r>
-            <w:proofErr w:type="spellStart"/>
-            <w:r>
-              <w:t>fix_initial_solution</w:t>
-            </w:r>
-            <w:proofErr w:type="spellEnd"/>
-            <w:r>
-              <w:t xml:space="preserve">, el código toma los datos de </w:t>
-            </w:r>
-            <w:proofErr w:type="spellStart"/>
-            <w:r>
-              <w:t>network_repr</w:t>
-            </w:r>
-            <w:proofErr w:type="spellEnd"/>
-            <w:r>
-              <w:t xml:space="preserve"> y construye nuevas matrices </w:t>
-            </w:r>
-            <w:proofErr w:type="spellStart"/>
-            <w:r>
-              <w:t>df_sigma</w:t>
-            </w:r>
-            <w:proofErr w:type="spellEnd"/>
-            <w:r>
-              <w:t xml:space="preserve">, </w:t>
-            </w:r>
-            <w:proofErr w:type="spellStart"/>
-            <w:r>
-              <w:t>df_asignacion</w:t>
-            </w:r>
-            <w:proofErr w:type="spellEnd"/>
-            <w:r>
-              <w:t xml:space="preserve">, </w:t>
-            </w:r>
-            <w:proofErr w:type="spellStart"/>
-            <w:r>
-              <w:t>df_l_jk</w:t>
-            </w:r>
-            <w:proofErr w:type="spellEnd"/>
-            <w:r>
-              <w:t xml:space="preserve">, </w:t>
-            </w:r>
-            <w:proofErr w:type="spellStart"/>
-            <w:r>
-              <w:t>solution</w:t>
-            </w:r>
-            <w:proofErr w:type="spellEnd"/>
-            <w:r>
-              <w:t xml:space="preserve">, </w:t>
-            </w:r>
-            <w:proofErr w:type="spellStart"/>
-            <w:r>
-              <w:t>df_prob_fi_ijkjk</w:t>
-            </w:r>
-            <w:proofErr w:type="spellEnd"/>
-            <w:r>
-              <w:t xml:space="preserve">, </w:t>
-            </w:r>
-            <w:proofErr w:type="spellStart"/>
-            <w:r>
-              <w:t>df_fi_ijkjk</w:t>
-            </w:r>
-            <w:proofErr w:type="spellEnd"/>
-            <w:r>
-              <w:t xml:space="preserve">, </w:t>
-            </w:r>
-            <w:proofErr w:type="spellStart"/>
-            <w:r>
-              <w:t>df_prob_fi_jkjk</w:t>
-            </w:r>
-            <w:proofErr w:type="spellEnd"/>
-          </w:p>
-          <w:p>
-            <w:r>
-              <w:t xml:space="preserve">Luego se ejecuta </w:t>
-            </w:r>
-            <w:proofErr w:type="spellStart"/>
-            <w:r>
-              <w:t>fix_initial_solution</w:t>
-            </w:r>
-            <w:proofErr w:type="spellEnd"/>
-            <w:r>
-              <w:t xml:space="preserve">. </w:t>
-            </w:r>
-          </w:p>
-          <w:p/>
-          <w:p>
-            <w:r>
-              <w:t xml:space="preserve">Allí se hace un </w:t>
-            </w:r>
-            <w:proofErr w:type="spellStart"/>
-            <w:r>
-              <w:t>kpi_calculate</w:t>
-            </w:r>
-            <w:proofErr w:type="spellEnd"/>
-            <w:r>
-              <w:t xml:space="preserve"> y se leen los datos que quedaron en el objeto </w:t>
-            </w:r>
-            <w:proofErr w:type="spellStart"/>
-            <w:r>
-              <w:t>solution</w:t>
-            </w:r>
-            <w:proofErr w:type="spellEnd"/>
-            <w:r>
-              <w:t xml:space="preserve"> (porque estoy con </w:t>
-            </w:r>
-            <w:proofErr w:type="spellStart"/>
-            <w:r>
-              <w:t>tecnica</w:t>
-            </w:r>
-            <w:proofErr w:type="spellEnd"/>
-            <w:r>
-              <w:t>=</w:t>
-            </w:r>
-            <w:proofErr w:type="spellStart"/>
-            <w:r>
-              <w:t>Local_Search</w:t>
-            </w:r>
-            <w:proofErr w:type="spellEnd"/>
-            <w:r>
               <w:t xml:space="preserve">), no los que están en </w:t>
             </w:r>
             <w:proofErr w:type="spellStart"/>
-            <w:r>
-              <w:t>file.network_copy</w:t>
+            <w:proofErr w:type="gramStart"/>
+            <w:r>
+              <w:t>file.network</w:t>
+            </w:r>
+            <w:proofErr w:type="gramEnd"/>
+            <w:r>
+              <w:t>_copy</w:t>
             </w:r>
             <w:proofErr w:type="spellEnd"/>
             <w:r>
@@ -4615,6 +4805,7 @@
                   <w14:uncheckedState w14:val="2610" w14:font="MS Gothic"/>
                 </w14:checkbox>
               </w:sdtPr>
+              <w:sdtEndPr/>
               <w:sdtContent>
                 <w:r>
                   <w:rPr>
@@ -4669,6 +4860,7 @@
                   <w14:uncheckedState w14:val="2610" w14:font="MS Gothic"/>
                 </w14:checkbox>
               </w:sdtPr>
+              <w:sdtEndPr/>
               <w:sdtContent>
                 <w:r>
                   <w:rPr>
@@ -4710,13 +4902,21 @@
           </w:p>
           <w:p>
             <w:r>
-              <w:t xml:space="preserve">Las instancias del artículo están en </w:t>
+              <w:t xml:space="preserve">Las instancias del artículo están </w:t>
+            </w:r>
+            <w:proofErr w:type="gramStart"/>
+            <w:r>
+              <w:t xml:space="preserve">en </w:t>
             </w:r>
             <w:r>
               <w:t xml:space="preserve"> </w:t>
             </w:r>
             <w:r>
-              <w:t>"G:\Mi unidad\</w:t>
+              <w:t>"</w:t>
+            </w:r>
+            <w:proofErr w:type="gramEnd"/>
+            <w:r>
+              <w:t>G:\Mi unidad\</w:t>
             </w:r>
             <w:proofErr w:type="spellStart"/>
             <w:r>
@@ -4782,7 +4982,21 @@
               <w:rPr>
                 <w:highlight w:val="yellow"/>
               </w:rPr>
-              <w:t>Si no logro el resultado, pues podría cambiar las instancias y hacer un modelo un poco más complejo con lo cual cumplo con lo que me piden pero al mismo tiempo tendría que ajustar el multiobjetivo.</w:t>
+              <w:t xml:space="preserve">Si no logro el resultado, pues podría cambiar las instancias y hacer un modelo un poco más complejo con lo cual cumplo con lo que me </w:t>
+            </w:r>
+            <w:proofErr w:type="gramStart"/>
+            <w:r>
+              <w:rPr>
+                <w:highlight w:val="yellow"/>
+              </w:rPr>
+              <w:t>piden</w:t>
+            </w:r>
+            <w:proofErr w:type="gramEnd"/>
+            <w:r>
+              <w:rPr>
+                <w:highlight w:val="yellow"/>
+              </w:rPr>
+              <w:t xml:space="preserve"> pero al mismo tiempo tendría que ajustar el multiobjetivo.</w:t>
             </w:r>
           </w:p>
           <w:p>
@@ -4810,6 +5024,7 @@
                   <w14:uncheckedState w14:val="2610" w14:font="MS Gothic"/>
                 </w14:checkbox>
               </w:sdtPr>
+              <w:sdtEndPr/>
               <w:sdtContent>
                 <w:r>
                   <w:rPr>
@@ -4837,6 +5052,7 @@
                   <w14:uncheckedState w14:val="2610" w14:font="MS Gothic"/>
                 </w14:checkbox>
               </w:sdtPr>
+              <w:sdtEndPr/>
               <w:sdtContent>
                 <w:r>
                   <w:rPr>
@@ -4883,6 +5099,7 @@
                   <w14:uncheckedState w14:val="2610" w14:font="MS Gothic"/>
                 </w14:checkbox>
               </w:sdtPr>
+              <w:sdtEndPr/>
               <w:sdtContent>
                 <w:r>
                   <w:rPr>
@@ -4904,7 +5121,15 @@
           </w:p>
           <w:p>
             <w:r>
-              <w:t xml:space="preserve">Verifiqué los anchor </w:t>
+              <w:t xml:space="preserve">Verifiqué </w:t>
+            </w:r>
+            <w:proofErr w:type="gramStart"/>
+            <w:r>
+              <w:t>los anchor</w:t>
+            </w:r>
+            <w:proofErr w:type="gramEnd"/>
+            <w:r>
+              <w:t xml:space="preserve"> </w:t>
             </w:r>
             <w:proofErr w:type="spellStart"/>
             <w:r>
@@ -4937,6 +5162,7 @@
                   <w14:uncheckedState w14:val="2610" w14:font="MS Gothic"/>
                 </w14:checkbox>
               </w:sdtPr>
+              <w:sdtEndPr/>
               <w:sdtContent>
                 <w:r>
                   <w:rPr>
@@ -4947,13 +5173,21 @@
               </w:sdtContent>
             </w:sdt>
             <w:r>
-              <w:t xml:space="preserve">Error 1: Siempre está arrojando 3 puntos. Revisar multiobjective.py línea </w:t>
+              <w:t xml:space="preserve">Error 1: Siempre está arrojando 3 puntos. Revisar multiobjective.py </w:t>
+            </w:r>
+            <w:proofErr w:type="gramStart"/>
+            <w:r>
+              <w:t xml:space="preserve">línea </w:t>
             </w:r>
             <w:r>
               <w:t xml:space="preserve"> </w:t>
             </w:r>
             <w:r>
-              <w:t>769.</w:t>
+              <w:t>769</w:t>
+            </w:r>
+            <w:proofErr w:type="gramEnd"/>
+            <w:r>
+              <w:t>.</w:t>
             </w:r>
             <w:r>
               <w:t xml:space="preserve"> Parece que el </w:t>
@@ -4991,6 +5225,7 @@
                   <w14:uncheckedState w14:val="2610" w14:font="MS Gothic"/>
                 </w14:checkbox>
               </w:sdtPr>
+              <w:sdtEndPr/>
               <w:sdtContent>
                 <w:r>
                   <w:rPr>
@@ -5015,6 +5250,7 @@
                   <w14:uncheckedState w14:val="2610" w14:font="MS Gothic"/>
                 </w14:checkbox>
               </w:sdtPr>
+              <w:sdtEndPr/>
               <w:sdtContent>
                 <w:r>
                   <w:rPr>
@@ -5056,6 +5292,7 @@
                   <w14:uncheckedState w14:val="2610" w14:font="MS Gothic"/>
                 </w14:checkbox>
               </w:sdtPr>
+              <w:sdtEndPr/>
               <w:sdtContent>
                 <w:r>
                   <w:rPr>
@@ -5087,6 +5324,7 @@
                   <w14:uncheckedState w14:val="2610" w14:font="MS Gothic"/>
                 </w14:checkbox>
               </w:sdtPr>
+              <w:sdtEndPr/>
               <w:sdtContent>
                 <w:r>
                   <w:rPr>
@@ -5113,6 +5351,7 @@
                   <w14:uncheckedState w14:val="2610" w14:font="MS Gothic"/>
                 </w14:checkbox>
               </w:sdtPr>
+              <w:sdtEndPr/>
               <w:sdtContent>
                 <w:r>
                   <w:rPr>
@@ -5136,6 +5375,7 @@
                   <w14:uncheckedState w14:val="2610" w14:font="MS Gothic"/>
                 </w14:checkbox>
               </w:sdtPr>
+              <w:sdtEndPr/>
               <w:sdtContent>
                 <w:r>
                   <w:rPr>
@@ -5162,6 +5402,7 @@
                   <w14:uncheckedState w14:val="2610" w14:font="MS Gothic"/>
                 </w14:checkbox>
               </w:sdtPr>
+              <w:sdtEndPr/>
               <w:sdtContent>
                 <w:r>
                   <w:rPr>
@@ -5185,6 +5426,7 @@
                   <w14:uncheckedState w14:val="2610" w14:font="MS Gothic"/>
                 </w14:checkbox>
               </w:sdtPr>
+              <w:sdtEndPr/>
               <w:sdtContent>
                 <w:r>
                   <w:rPr>
@@ -5208,6 +5450,7 @@
                   <w14:uncheckedState w14:val="2610" w14:font="MS Gothic"/>
                 </w14:checkbox>
               </w:sdtPr>
+              <w:sdtEndPr/>
               <w:sdtContent>
                 <w:r>
                   <w:rPr>
@@ -5231,6 +5474,7 @@
                   <w14:uncheckedState w14:val="2610" w14:font="MS Gothic"/>
                 </w14:checkbox>
               </w:sdtPr>
+              <w:sdtEndPr/>
               <w:sdtContent>
                 <w:r>
                   <w:rPr>
@@ -5307,50 +5551,174 @@
           <w:p/>
           <w:p>
             <w:r>
-              <w:t xml:space="preserve">Ya construí la instancia general. Vamos a empezar con 555 y de ahí en adelante hasta 12 12 12 ojalá. </w:t>
+              <w:t xml:space="preserve">Si dejo fijo K y voy aumentando el número de nodos IJ, significa que tengo una ruta de atención y quiero mirar cómo </w:t>
+            </w:r>
+            <w:r>
+              <w:t>se afecta la frontera a medida que aumento IJ. Supongo que tengo la ruta para el cáncer y quiero mirar cómo se afecta la frontera en</w:t>
+            </w:r>
+            <w:r>
+              <w:t xml:space="preserve"> redes de distinto tamaño. Pero al aumentar IJ tendría que ir aumentado </w:t>
+            </w:r>
+            <w:proofErr w:type="gramStart"/>
+            <w:r>
+              <w:t>el sigma</w:t>
+            </w:r>
+            <w:proofErr w:type="gramEnd"/>
+            <w:r>
+              <w:t xml:space="preserve"> </w:t>
+            </w:r>
+            <w:proofErr w:type="spellStart"/>
+            <w:r>
+              <w:t>max</w:t>
+            </w:r>
+            <w:proofErr w:type="spellEnd"/>
+            <w:r>
+              <w:t xml:space="preserve"> porque necesitaré más servidores para atender a los nuevos nodos de demanda que ingresan a la red. </w:t>
             </w:r>
           </w:p>
           <w:p/>
           <w:p>
             <w:r>
-              <w:tab/>
-            </w:r>
-          </w:p>
+              <w:rPr>
+                <w:highlight w:val="green"/>
+              </w:rPr>
+              <w:t xml:space="preserve">Construí una red </w:t>
+            </w:r>
+            <w:r>
+              <w:rPr>
+                <w:highlight w:val="green"/>
+              </w:rPr>
+              <w:t xml:space="preserve">de tamaño fijo IJ </w:t>
+            </w:r>
+            <w:r>
+              <w:rPr>
+                <w:highlight w:val="green"/>
+              </w:rPr>
+              <w:t xml:space="preserve">= 4 4. Probé con valores de K desde 4 hasta 10. Ahora voy a hacer lo </w:t>
+            </w:r>
+            <w:proofErr w:type="gramStart"/>
+            <w:r>
+              <w:rPr>
+                <w:highlight w:val="green"/>
+              </w:rPr>
+              <w:t>mismo</w:t>
+            </w:r>
+            <w:proofErr w:type="gramEnd"/>
+            <w:r>
+              <w:rPr>
+                <w:highlight w:val="green"/>
+              </w:rPr>
+              <w:t xml:space="preserve"> pero con una red IJ = 5 5. Tengo que aumentarle el tamaño a la capacidad para que pueda manejar toda la demanda.</w:t>
+            </w:r>
+            <w:r>
+              <w:t xml:space="preserve"> </w:t>
+            </w:r>
+          </w:p>
+          <w:p/>
           <w:p>
             <w:pPr>
               <w:rPr>
-                <w:highlight w:val="yellow"/>
+                <w:highlight w:val="green"/>
               </w:rPr>
             </w:pPr>
-            <w:sdt>
-              <w:sdtPr>
-                <w:rPr>
-                  <w:highlight w:val="yellow"/>
-                </w:rPr>
-                <w:id w:val="741540685"/>
-                <w14:checkbox>
-                  <w14:checked w14:val="0"/>
-                  <w14:checkedState w14:val="2612" w14:font="MS Gothic"/>
-                  <w14:uncheckedState w14:val="2610" w14:font="MS Gothic"/>
-                </w14:checkbox>
-              </w:sdtPr>
-              <w:sdtContent>
-                <w:r>
-                  <w:rPr>
-                    <w:rFonts w:ascii="MS Gothic" w:eastAsia="MS Gothic" w:hAnsi="MS Gothic" w:hint="eastAsia"/>
-                    <w:highlight w:val="yellow"/>
-                  </w:rPr>
-                  <w:t>☐</w:t>
-                </w:r>
-              </w:sdtContent>
-            </w:sdt>
-            <w:r>
-              <w:rPr>
-                <w:highlight w:val="yellow"/>
-              </w:rPr>
-              <w:t>Paso a la fase de depurar el modelo computacional eliminando la mayor cantidad de restricciones que pueda</w:t>
-            </w:r>
-          </w:p>
+            <w:r>
+              <w:rPr>
+                <w:highlight w:val="green"/>
+              </w:rPr>
+              <w:t>Ya logré la instancia de 66 Sigo con 77.</w:t>
+            </w:r>
+          </w:p>
+          <w:p>
+            <w:r>
+              <w:rPr>
+                <w:highlight w:val="green"/>
+              </w:rPr>
+              <w:t>Ya logré la instancia de 77 sigo con 88.</w:t>
+            </w:r>
+          </w:p>
+          <w:p>
+            <w:r>
+              <w:rPr>
+                <w:highlight w:val="green"/>
+              </w:rPr>
+              <w:t xml:space="preserve">Ya logré la instancia de </w:t>
+            </w:r>
+            <w:r>
+              <w:rPr>
+                <w:highlight w:val="green"/>
+              </w:rPr>
+              <w:t>88</w:t>
+            </w:r>
+            <w:r>
+              <w:rPr>
+                <w:highlight w:val="green"/>
+              </w:rPr>
+              <w:t xml:space="preserve"> sigo con </w:t>
+            </w:r>
+            <w:r>
+              <w:rPr>
+                <w:highlight w:val="green"/>
+              </w:rPr>
+              <w:t>99</w:t>
+            </w:r>
+            <w:r>
+              <w:rPr>
+                <w:highlight w:val="green"/>
+              </w:rPr>
+              <w:t>.</w:t>
+            </w:r>
+          </w:p>
+          <w:p>
+            <w:r>
+              <w:rPr>
+                <w:highlight w:val="green"/>
+              </w:rPr>
+              <w:t xml:space="preserve">Ya logré la instancia de </w:t>
+            </w:r>
+            <w:r>
+              <w:rPr>
+                <w:highlight w:val="green"/>
+              </w:rPr>
+              <w:t>99</w:t>
+            </w:r>
+            <w:r>
+              <w:rPr>
+                <w:highlight w:val="green"/>
+              </w:rPr>
+              <w:t xml:space="preserve"> sigo con </w:t>
+            </w:r>
+            <w:r>
+              <w:rPr>
+                <w:highlight w:val="green"/>
+              </w:rPr>
+              <w:t>1010</w:t>
+            </w:r>
+            <w:r>
+              <w:rPr>
+                <w:highlight w:val="green"/>
+              </w:rPr>
+              <w:t>.</w:t>
+            </w:r>
+          </w:p>
+          <w:p>
+            <w:r>
+              <w:rPr>
+                <w:highlight w:val="green"/>
+              </w:rPr>
+              <w:t xml:space="preserve">Ya logré la </w:t>
+            </w:r>
+            <w:r>
+              <w:rPr>
+                <w:highlight w:val="green"/>
+              </w:rPr>
+              <w:t>instancia de 1010.</w:t>
+            </w:r>
+            <w:r>
+              <w:t xml:space="preserve"> </w:t>
+            </w:r>
+          </w:p>
+          <w:p/>
+          <w:p/>
           <w:p>
             <w:pPr>
               <w:rPr>
@@ -5364,18 +5732,19 @@
                 </w:rPr>
                 <w:id w:val="-922491174"/>
                 <w14:checkbox>
-                  <w14:checked w14:val="0"/>
+                  <w14:checked w14:val="1"/>
                   <w14:checkedState w14:val="2612" w14:font="MS Gothic"/>
                   <w14:uncheckedState w14:val="2610" w14:font="MS Gothic"/>
                 </w14:checkbox>
               </w:sdtPr>
+              <w:sdtEndPr/>
               <w:sdtContent>
                 <w:r>
                   <w:rPr>
                     <w:rFonts w:ascii="MS Gothic" w:eastAsia="MS Gothic" w:hAnsi="MS Gothic" w:hint="eastAsia"/>
                     <w:highlight w:val="yellow"/>
                   </w:rPr>
-                  <w:t>☐</w:t>
+                  <w:t>☒</w:t>
                 </w:r>
               </w:sdtContent>
             </w:sdt>
@@ -5387,11 +5756,6 @@
             </w:r>
           </w:p>
           <w:p>
-            <w:pPr>
-              <w:rPr>
-                <w:highlight w:val="yellow"/>
-              </w:rPr>
-            </w:pPr>
             <w:sdt>
               <w:sdtPr>
                 <w:rPr>
@@ -5399,18 +5763,19 @@
                 </w:rPr>
                 <w:id w:val="-1775156381"/>
                 <w14:checkbox>
-                  <w14:checked w14:val="0"/>
+                  <w14:checked w14:val="1"/>
                   <w14:checkedState w14:val="2612" w14:font="MS Gothic"/>
                   <w14:uncheckedState w14:val="2610" w14:font="MS Gothic"/>
                 </w14:checkbox>
               </w:sdtPr>
+              <w:sdtEndPr/>
               <w:sdtContent>
                 <w:r>
                   <w:rPr>
                     <w:rFonts w:ascii="MS Gothic" w:eastAsia="MS Gothic" w:hAnsi="MS Gothic" w:hint="eastAsia"/>
                     <w:highlight w:val="yellow"/>
                   </w:rPr>
-                  <w:t>☐</w:t>
+                  <w:t>☒</w:t>
                 </w:r>
               </w:sdtContent>
             </w:sdt>
@@ -5421,6 +5786,182 @@
               <w:t xml:space="preserve"> Mejorar la nomenclatura</w:t>
             </w:r>
           </w:p>
+          <w:p/>
+          <w:p>
+            <w:r>
+              <w:t>Explicación del modelo:</w:t>
+            </w:r>
+          </w:p>
+          <w:p>
+            <w:proofErr w:type="spellStart"/>
+            <w:r>
+              <w:t>Restr_uno_rule</w:t>
+            </w:r>
+            <w:proofErr w:type="spellEnd"/>
+            <w:r>
+              <w:t xml:space="preserve">: </w:t>
+            </w:r>
+            <w:r>
+              <w:t>Flujo salida de nodos demanda</w:t>
+            </w:r>
+          </w:p>
+          <w:p>
+            <w:proofErr w:type="spellStart"/>
+            <w:r>
+              <w:t>Restr_dos_rule</w:t>
+            </w:r>
+            <w:proofErr w:type="spellEnd"/>
+            <w:r>
+              <w:t>: Flujo entrante a nodos oferta</w:t>
+            </w:r>
+          </w:p>
+          <w:p>
+            <w:proofErr w:type="spellStart"/>
+            <w:r>
+              <w:t>Restr_</w:t>
+            </w:r>
+            <w:r>
+              <w:t>tres</w:t>
+            </w:r>
+            <w:r>
+              <w:t>_rule</w:t>
+            </w:r>
+            <w:proofErr w:type="spellEnd"/>
+            <w:r>
+              <w:t xml:space="preserve">: Flujo </w:t>
+            </w:r>
+            <w:r>
+              <w:t>saliente de</w:t>
+            </w:r>
+            <w:r>
+              <w:t xml:space="preserve"> nodos oferta</w:t>
+            </w:r>
+          </w:p>
+          <w:p/>
+          <w:p>
+            <w:proofErr w:type="spellStart"/>
+            <w:r>
+              <w:t>Restr_cinco_rule</w:t>
+            </w:r>
+            <w:proofErr w:type="spellEnd"/>
+            <w:r>
+              <w:t>: Cota superior de flujos entre nodos oferta</w:t>
+            </w:r>
+          </w:p>
+          <w:p>
+            <w:proofErr w:type="spellStart"/>
+            <w:r>
+              <w:t>Restr_seis_rule</w:t>
+            </w:r>
+            <w:proofErr w:type="spellEnd"/>
+            <w:r>
+              <w:t xml:space="preserve">: </w:t>
+            </w:r>
+            <w:r>
+              <w:t>Cota supe</w:t>
+            </w:r>
+            <w:r>
+              <w:t>rior de flujos desde nodos demanda</w:t>
+            </w:r>
+          </w:p>
+          <w:p/>
+          <w:p>
+            <w:proofErr w:type="spellStart"/>
+            <w:r>
+              <w:t>Restr_siete_rule</w:t>
+            </w:r>
+            <w:proofErr w:type="spellEnd"/>
+            <w:r>
+              <w:t>: Cota superior de asignación de servidores</w:t>
+            </w:r>
+          </w:p>
+          <w:p>
+            <w:proofErr w:type="spellStart"/>
+            <w:r>
+              <w:t>Restr_catorce_rule</w:t>
+            </w:r>
+            <w:proofErr w:type="spellEnd"/>
+            <w:r>
+              <w:t xml:space="preserve">: </w:t>
+            </w:r>
+            <w:r>
+              <w:t>Cota superior de asignación de servidores</w:t>
+            </w:r>
+          </w:p>
+          <w:p/>
+          <w:p>
+            <w:proofErr w:type="spellStart"/>
+            <w:r>
+              <w:t>Restr_ocho_rule</w:t>
+            </w:r>
+            <w:proofErr w:type="spellEnd"/>
+            <w:r>
+              <w:t xml:space="preserve">: </w:t>
+            </w:r>
+            <w:r>
+              <w:t>Cálculo de congestión</w:t>
+            </w:r>
+          </w:p>
+          <w:p>
+            <w:proofErr w:type="spellStart"/>
+            <w:r>
+              <w:t>Restr_nueve_rule</w:t>
+            </w:r>
+            <w:proofErr w:type="spellEnd"/>
+            <w:r>
+              <w:t>: Cálculo de congestión máxima</w:t>
+            </w:r>
+          </w:p>
+          <w:p/>
+          <w:p>
+            <w:proofErr w:type="spellStart"/>
+            <w:r>
+              <w:t>Restr_nueve_aux</w:t>
+            </w:r>
+            <w:proofErr w:type="spellEnd"/>
+            <w:r>
+              <w:t>: Localización de instalaciones</w:t>
+            </w:r>
+          </w:p>
+          <w:p>
+            <w:r>
+              <w:t>Restr_nueve_aux</w:t>
+            </w:r>
+            <w:r>
+              <w:t>_2</w:t>
+            </w:r>
+            <w:r>
+              <w:t>: Localización de instalaciones</w:t>
+            </w:r>
+          </w:p>
+          <w:p/>
+          <w:p>
+            <w:proofErr w:type="spellStart"/>
+            <w:r>
+              <w:t>Restr_veinticuatro_rule</w:t>
+            </w:r>
+            <w:proofErr w:type="spellEnd"/>
+            <w:r>
+              <w:t>: Cota inferior de congestión en nodos activos</w:t>
+            </w:r>
+          </w:p>
+          <w:p/>
+          <w:p>
+            <w:proofErr w:type="spellStart"/>
+            <w:r>
+              <w:t>Restr_diez_rule</w:t>
+            </w:r>
+            <w:proofErr w:type="spellEnd"/>
+            <w:r>
+              <w:t>: Cálculo de accesibilidad</w:t>
+            </w:r>
+          </w:p>
+          <w:p>
+            <w:r>
+              <w:t>Restr_diez_rule_aux_2: Cálculo de disponibilidad</w:t>
+            </w:r>
+          </w:p>
+          <w:p/>
           <w:p>
             <w:pPr>
               <w:rPr>
@@ -5431,262 +5972,131 @@
           <w:p>
             <w:pPr>
               <w:rPr>
-                <w:highlight w:val="yellow"/>
+                <w:highlight w:val="green"/>
+                <w:lang w:val="en-US"/>
               </w:rPr>
             </w:pPr>
-            <w:sdt>
-              <w:sdtPr>
-                <w:rPr>
-                  <w:highlight w:val="yellow"/>
-                </w:rPr>
-                <w:id w:val="1216244128"/>
-                <w14:checkbox>
-                  <w14:checked w14:val="0"/>
-                  <w14:checkedState w14:val="2612" w14:font="MS Gothic"/>
-                  <w14:uncheckedState w14:val="2610" w14:font="MS Gothic"/>
-                </w14:checkbox>
-              </w:sdtPr>
-              <w:sdtContent>
-                <w:r>
-                  <w:rPr>
-                    <w:rFonts w:ascii="MS Gothic" w:eastAsia="MS Gothic" w:hAnsi="MS Gothic" w:hint="eastAsia"/>
-                    <w:highlight w:val="yellow"/>
-                  </w:rPr>
-                  <w:t>☐</w:t>
-                </w:r>
-              </w:sdtContent>
-            </w:sdt>
-            <w:r>
-              <w:rPr>
-                <w:highlight w:val="yellow"/>
-              </w:rPr>
-              <w:t xml:space="preserve">Generar fronteras </w:t>
-            </w:r>
-            <w:r>
-              <w:rPr>
-                <w:highlight w:val="yellow"/>
-              </w:rPr>
-              <w:t xml:space="preserve">333 334 335, </w:t>
-            </w:r>
-            <w:r>
-              <w:rPr>
-                <w:highlight w:val="yellow"/>
-              </w:rPr>
-              <w:t>443 444 445, 553 554 555 y 663 664 665.</w:t>
-            </w:r>
-            <w:r>
-              <w:rPr>
-                <w:highlight w:val="yellow"/>
-              </w:rPr>
-              <w:t xml:space="preserve"> Documentar sus soluciones.</w:t>
-            </w:r>
-            <w:r>
-              <w:rPr>
-                <w:highlight w:val="yellow"/>
+            <w:r>
+              <w:rPr>
+                <w:highlight w:val="green"/>
+              </w:rPr>
+              <w:t xml:space="preserve">Encontré una instancia de prueba que al parecer ha sido usada en otros estudios. </w:t>
+            </w:r>
+            <w:r>
+              <w:rPr>
+                <w:highlight w:val="green"/>
+                <w:lang w:val="en-US"/>
+              </w:rPr>
+              <w:t>Se llama The Sioux Falls Network.</w:t>
+            </w:r>
+          </w:p>
+          <w:p>
+            <w:pPr>
+              <w:rPr>
+                <w:lang w:val="en-US"/>
+              </w:rPr>
+            </w:pPr>
+            <w:r>
+              <w:rPr>
+                <w:highlight w:val="green"/>
+                <w:lang w:val="en-US"/>
+              </w:rPr>
+              <w:t xml:space="preserve">Este </w:t>
+            </w:r>
+            <w:proofErr w:type="spellStart"/>
+            <w:r>
+              <w:rPr>
+                <w:highlight w:val="green"/>
+                <w:lang w:val="en-US"/>
+              </w:rPr>
+              <w:t>artículo</w:t>
+            </w:r>
+            <w:proofErr w:type="spellEnd"/>
+            <w:r>
+              <w:rPr>
+                <w:highlight w:val="green"/>
+                <w:lang w:val="en-US"/>
+              </w:rPr>
+              <w:t xml:space="preserve"> es </w:t>
+            </w:r>
+            <w:proofErr w:type="spellStart"/>
+            <w:r>
+              <w:rPr>
+                <w:highlight w:val="green"/>
+                <w:lang w:val="en-US"/>
+              </w:rPr>
+              <w:t>bastante</w:t>
+            </w:r>
+            <w:proofErr w:type="spellEnd"/>
+            <w:r>
+              <w:rPr>
+                <w:highlight w:val="green"/>
+                <w:lang w:val="en-US"/>
               </w:rPr>
               <w:t xml:space="preserve"> </w:t>
             </w:r>
+            <w:proofErr w:type="spellStart"/>
+            <w:r>
+              <w:rPr>
+                <w:highlight w:val="green"/>
+                <w:lang w:val="en-US"/>
+              </w:rPr>
+              <w:t>parecido</w:t>
+            </w:r>
+            <w:proofErr w:type="spellEnd"/>
+            <w:r>
+              <w:rPr>
+                <w:highlight w:val="green"/>
+                <w:lang w:val="en-US"/>
+              </w:rPr>
+              <w:t xml:space="preserve"> al </w:t>
+            </w:r>
+            <w:proofErr w:type="spellStart"/>
+            <w:r>
+              <w:rPr>
+                <w:highlight w:val="green"/>
+                <w:lang w:val="en-US"/>
+              </w:rPr>
+              <w:t>mío</w:t>
+            </w:r>
+            <w:proofErr w:type="spellEnd"/>
+            <w:r>
+              <w:rPr>
+                <w:highlight w:val="green"/>
+                <w:lang w:val="en-US"/>
+              </w:rPr>
+              <w:t xml:space="preserve">: </w:t>
+            </w:r>
+            <w:r>
+              <w:rPr>
+                <w:lang w:val="en-US"/>
+              </w:rPr>
+              <w:t>Location and capacity planning for preventive healthcare facilities with congestion effects</w:t>
+            </w:r>
           </w:p>
           <w:p>
             <w:pPr>
               <w:rPr>
-                <w:highlight w:val="yellow"/>
+                <w:highlight w:val="green"/>
+                <w:lang w:val="en-US"/>
               </w:rPr>
             </w:pPr>
+            <w:r>
+              <w:rPr>
+                <w:highlight w:val="green"/>
+                <w:lang w:val="en-US"/>
+              </w:rPr>
+              <w:lastRenderedPageBreak/>
+              <w:t xml:space="preserve"> </w:t>
+            </w:r>
           </w:p>
           <w:p>
             <w:pPr>
               <w:rPr>
-                <w:highlight w:val="yellow"/>
+                <w:highlight w:val="green"/>
+                <w:lang w:val="en-US"/>
               </w:rPr>
             </w:pPr>
-            <w:sdt>
-              <w:sdtPr>
-                <w:rPr>
-                  <w:highlight w:val="yellow"/>
-                </w:rPr>
-                <w:id w:val="375895722"/>
-                <w14:checkbox>
-                  <w14:checked w14:val="0"/>
-                  <w14:checkedState w14:val="2612" w14:font="MS Gothic"/>
-                  <w14:uncheckedState w14:val="2610" w14:font="MS Gothic"/>
-                </w14:checkbox>
-              </w:sdtPr>
-              <w:sdtContent>
-                <w:r>
-                  <w:rPr>
-                    <w:rFonts w:ascii="MS Gothic" w:eastAsia="MS Gothic" w:hAnsi="MS Gothic" w:hint="eastAsia"/>
-                    <w:highlight w:val="yellow"/>
-                  </w:rPr>
-                  <w:t>☐</w:t>
-                </w:r>
-              </w:sdtContent>
-            </w:sdt>
-            <w:r>
-              <w:rPr>
-                <w:highlight w:val="yellow"/>
-              </w:rPr>
-              <w:t>Verificar si la frontera cambia al quitar restricciones.</w:t>
-            </w:r>
-          </w:p>
-          <w:p>
-            <w:pPr>
-              <w:rPr>
-                <w:highlight w:val="yellow"/>
-              </w:rPr>
-            </w:pPr>
-          </w:p>
-          <w:p>
-            <w:pPr>
-              <w:rPr>
-                <w:highlight w:val="yellow"/>
-              </w:rPr>
-            </w:pPr>
-          </w:p>
-          <w:p>
-            <w:pPr>
-              <w:rPr>
-                <w:highlight w:val="green"/>
-              </w:rPr>
-            </w:pPr>
-            <w:r>
-              <w:rPr>
-                <w:highlight w:val="green"/>
-              </w:rPr>
-              <w:t xml:space="preserve">Estoy reescribiendo en notación matemática el modelo computacional. Voy en la restricción </w:t>
-            </w:r>
-            <w:r>
-              <w:rPr>
-                <w:highlight w:val="green"/>
-              </w:rPr>
-              <w:t>5</w:t>
-            </w:r>
-            <w:r>
-              <w:rPr>
-                <w:highlight w:val="green"/>
-              </w:rPr>
-              <w:t>.</w:t>
-            </w:r>
-          </w:p>
-          <w:p>
-            <w:pPr>
-              <w:rPr>
-                <w:highlight w:val="green"/>
-                <w:lang w:val="en-US"/>
-              </w:rPr>
-            </w:pPr>
-            <w:r>
-              <w:rPr>
-                <w:highlight w:val="green"/>
-              </w:rPr>
-              <w:t xml:space="preserve">Encontré una instancia de prueba que al parecer ha sido usada en otros estudios. </w:t>
-            </w:r>
-            <w:r>
-              <w:rPr>
-                <w:highlight w:val="green"/>
-                <w:lang w:val="en-US"/>
-              </w:rPr>
-              <w:t>Se llama The Sioux Falls Network.</w:t>
-            </w:r>
-          </w:p>
-          <w:p>
-            <w:pPr>
-              <w:rPr>
-                <w:lang w:val="en-US"/>
-              </w:rPr>
-            </w:pPr>
-            <w:r>
-              <w:rPr>
-                <w:highlight w:val="green"/>
-                <w:lang w:val="en-US"/>
-              </w:rPr>
-              <w:t xml:space="preserve">Este </w:t>
-            </w:r>
-            <w:proofErr w:type="spellStart"/>
-            <w:r>
-              <w:rPr>
-                <w:highlight w:val="green"/>
-                <w:lang w:val="en-US"/>
-              </w:rPr>
-              <w:t>artículo</w:t>
-            </w:r>
-            <w:proofErr w:type="spellEnd"/>
-            <w:r>
-              <w:rPr>
-                <w:highlight w:val="green"/>
-                <w:lang w:val="en-US"/>
-              </w:rPr>
-              <w:t xml:space="preserve"> es </w:t>
-            </w:r>
-            <w:proofErr w:type="spellStart"/>
-            <w:r>
-              <w:rPr>
-                <w:highlight w:val="green"/>
-                <w:lang w:val="en-US"/>
-              </w:rPr>
-              <w:t>bastante</w:t>
-            </w:r>
-            <w:proofErr w:type="spellEnd"/>
-            <w:r>
-              <w:rPr>
-                <w:highlight w:val="green"/>
-                <w:lang w:val="en-US"/>
-              </w:rPr>
-              <w:t xml:space="preserve"> </w:t>
-            </w:r>
-            <w:proofErr w:type="spellStart"/>
-            <w:r>
-              <w:rPr>
-                <w:highlight w:val="green"/>
-                <w:lang w:val="en-US"/>
-              </w:rPr>
-              <w:t>parecido</w:t>
-            </w:r>
-            <w:proofErr w:type="spellEnd"/>
-            <w:r>
-              <w:rPr>
-                <w:highlight w:val="green"/>
-                <w:lang w:val="en-US"/>
-              </w:rPr>
-              <w:t xml:space="preserve"> al </w:t>
-            </w:r>
-            <w:proofErr w:type="spellStart"/>
-            <w:r>
-              <w:rPr>
-                <w:highlight w:val="green"/>
-                <w:lang w:val="en-US"/>
-              </w:rPr>
-              <w:t>mío</w:t>
-            </w:r>
-            <w:proofErr w:type="spellEnd"/>
-            <w:r>
-              <w:rPr>
-                <w:highlight w:val="green"/>
-                <w:lang w:val="en-US"/>
-              </w:rPr>
-              <w:t xml:space="preserve">: </w:t>
-            </w:r>
-            <w:r>
-              <w:rPr>
-                <w:lang w:val="en-US"/>
-              </w:rPr>
-              <w:t>Location and capacity planning for preventive healthcare facilities with congestion effects</w:t>
-            </w:r>
-          </w:p>
-          <w:p>
-            <w:pPr>
-              <w:rPr>
-                <w:highlight w:val="green"/>
-                <w:lang w:val="en-US"/>
-              </w:rPr>
-            </w:pPr>
-            <w:r>
-              <w:rPr>
-                <w:highlight w:val="green"/>
-                <w:lang w:val="en-US"/>
-              </w:rPr>
-              <w:t xml:space="preserve"> </w:t>
-            </w:r>
           </w:p>
           <w:p>
             <w:pPr>
@@ -5714,6 +6124,7 @@
                   <w14:uncheckedState w14:val="2610" w14:font="MS Gothic"/>
                 </w14:checkbox>
               </w:sdtPr>
+              <w:sdtEndPr/>
               <w:sdtContent>
                 <w:r>
                   <w:rPr>
@@ -5750,6 +6161,7 @@
                   <w14:uncheckedState w14:val="2610" w14:font="MS Gothic"/>
                 </w14:checkbox>
               </w:sdtPr>
+              <w:sdtEndPr/>
               <w:sdtContent>
                 <w:r>
                   <w:rPr>
@@ -5784,6 +6196,7 @@
                   <w14:uncheckedState w14:val="2610" w14:font="MS Gothic"/>
                 </w14:checkbox>
               </w:sdtPr>
+              <w:sdtEndPr/>
               <w:sdtContent>
                 <w:r>
                   <w:rPr>
@@ -5858,6 +6271,7 @@
                   <w14:uncheckedState w14:val="2610" w14:font="MS Gothic"/>
                 </w14:checkbox>
               </w:sdtPr>
+              <w:sdtEndPr/>
               <w:sdtContent>
                 <w:r>
                   <w:rPr>
@@ -6001,6 +6415,80 @@
             </w:r>
             <w:r>
               <w:t>hasta que de factible.</w:t>
+            </w:r>
+          </w:p>
+        </w:tc>
+      </w:tr>
+      <w:tr>
+        <w:tc>
+          <w:tcPr>
+            <w:tcW w:w="263" w:type="pct"/>
+          </w:tcPr>
+          <w:p>
+            <w:r>
+              <w:t>20240903</w:t>
+            </w:r>
+          </w:p>
+        </w:tc>
+        <w:tc>
+          <w:tcPr>
+            <w:tcW w:w="626" w:type="pct"/>
+          </w:tcPr>
+          <w:p>
+            <w:r>
+              <w:t>Formulación</w:t>
+            </w:r>
+          </w:p>
+        </w:tc>
+        <w:tc>
+          <w:tcPr>
+            <w:tcW w:w="4110" w:type="pct"/>
+          </w:tcPr>
+          <w:p>
+            <w:r>
+              <w:t xml:space="preserve">Encontré esto en el libro AIMMS. Puedo usarlo en el artículo. </w:t>
+            </w:r>
+          </w:p>
+          <w:p>
+            <w:r>
+              <w:rPr>
+                <w:noProof/>
+              </w:rPr>
+              <w:drawing>
+                <wp:inline distT="0" distB="0" distL="0" distR="0" wp14:anchorId="5D7CFC82" wp14:editId="74865B15">
+                  <wp:extent cx="4279240" cy="897951"/>
+                  <wp:effectExtent l="0" t="0" r="7620" b="0"/>
+                  <wp:docPr id="1812329692" name="Imagen 1"/>
+                  <wp:cNvGraphicFramePr>
+                    <a:graphicFrameLocks xmlns:a="http://schemas.openxmlformats.org/drawingml/2006/main" noChangeAspect="1"/>
+                  </wp:cNvGraphicFramePr>
+                  <a:graphic xmlns:a="http://schemas.openxmlformats.org/drawingml/2006/main">
+                    <a:graphicData uri="http://schemas.openxmlformats.org/drawingml/2006/picture">
+                      <pic:pic xmlns:pic="http://schemas.openxmlformats.org/drawingml/2006/picture">
+                        <pic:nvPicPr>
+                          <pic:cNvPr id="1812329692" name=""/>
+                          <pic:cNvPicPr/>
+                        </pic:nvPicPr>
+                        <pic:blipFill>
+                          <a:blip r:embed="rId7"/>
+                          <a:stretch>
+                            <a:fillRect/>
+                          </a:stretch>
+                        </pic:blipFill>
+                        <pic:spPr>
+                          <a:xfrm>
+                            <a:off x="0" y="0"/>
+                            <a:ext cx="4293802" cy="901007"/>
+                          </a:xfrm>
+                          <a:prstGeom prst="rect">
+                            <a:avLst/>
+                          </a:prstGeom>
+                        </pic:spPr>
+                      </pic:pic>
+                    </a:graphicData>
+                  </a:graphic>
+                </wp:inline>
+              </w:drawing>
             </w:r>
           </w:p>
         </w:tc>
@@ -7245,6 +7733,118 @@
     </w:lvl>
   </w:abstractNum>
   <w:abstractNum w:abstractNumId="11" w15:restartNumberingAfterBreak="0">
+    <w:nsid w:val="5EA51AD5"/>
+    <w:multiLevelType w:val="hybridMultilevel"/>
+    <w:tmpl w:val="655C0172"/>
+    <w:lvl w:ilvl="0" w:tplc="B6F45C4C">
+      <w:numFmt w:val="bullet"/>
+      <w:lvlText w:val=""/>
+      <w:lvlJc w:val="left"/>
+      <w:pPr>
+        <w:ind w:left="720" w:hanging="360"/>
+      </w:pPr>
+      <w:rPr>
+        <w:rFonts w:ascii="Symbol" w:eastAsiaTheme="minorHAnsi" w:hAnsi="Symbol" w:cstheme="minorBidi" w:hint="default"/>
+      </w:rPr>
+    </w:lvl>
+    <w:lvl w:ilvl="1" w:tplc="240A0003" w:tentative="1">
+      <w:start w:val="1"/>
+      <w:numFmt w:val="bullet"/>
+      <w:lvlText w:val="o"/>
+      <w:lvlJc w:val="left"/>
+      <w:pPr>
+        <w:ind w:left="1440" w:hanging="360"/>
+      </w:pPr>
+      <w:rPr>
+        <w:rFonts w:ascii="Courier New" w:hAnsi="Courier New" w:cs="Courier New" w:hint="default"/>
+      </w:rPr>
+    </w:lvl>
+    <w:lvl w:ilvl="2" w:tplc="240A0005" w:tentative="1">
+      <w:start w:val="1"/>
+      <w:numFmt w:val="bullet"/>
+      <w:lvlText w:val=""/>
+      <w:lvlJc w:val="left"/>
+      <w:pPr>
+        <w:ind w:left="2160" w:hanging="360"/>
+      </w:pPr>
+      <w:rPr>
+        <w:rFonts w:ascii="Wingdings" w:hAnsi="Wingdings" w:hint="default"/>
+      </w:rPr>
+    </w:lvl>
+    <w:lvl w:ilvl="3" w:tplc="240A0001" w:tentative="1">
+      <w:start w:val="1"/>
+      <w:numFmt w:val="bullet"/>
+      <w:lvlText w:val=""/>
+      <w:lvlJc w:val="left"/>
+      <w:pPr>
+        <w:ind w:left="2880" w:hanging="360"/>
+      </w:pPr>
+      <w:rPr>
+        <w:rFonts w:ascii="Symbol" w:hAnsi="Symbol" w:hint="default"/>
+      </w:rPr>
+    </w:lvl>
+    <w:lvl w:ilvl="4" w:tplc="240A0003" w:tentative="1">
+      <w:start w:val="1"/>
+      <w:numFmt w:val="bullet"/>
+      <w:lvlText w:val="o"/>
+      <w:lvlJc w:val="left"/>
+      <w:pPr>
+        <w:ind w:left="3600" w:hanging="360"/>
+      </w:pPr>
+      <w:rPr>
+        <w:rFonts w:ascii="Courier New" w:hAnsi="Courier New" w:cs="Courier New" w:hint="default"/>
+      </w:rPr>
+    </w:lvl>
+    <w:lvl w:ilvl="5" w:tplc="240A0005" w:tentative="1">
+      <w:start w:val="1"/>
+      <w:numFmt w:val="bullet"/>
+      <w:lvlText w:val=""/>
+      <w:lvlJc w:val="left"/>
+      <w:pPr>
+        <w:ind w:left="4320" w:hanging="360"/>
+      </w:pPr>
+      <w:rPr>
+        <w:rFonts w:ascii="Wingdings" w:hAnsi="Wingdings" w:hint="default"/>
+      </w:rPr>
+    </w:lvl>
+    <w:lvl w:ilvl="6" w:tplc="240A0001" w:tentative="1">
+      <w:start w:val="1"/>
+      <w:numFmt w:val="bullet"/>
+      <w:lvlText w:val=""/>
+      <w:lvlJc w:val="left"/>
+      <w:pPr>
+        <w:ind w:left="5040" w:hanging="360"/>
+      </w:pPr>
+      <w:rPr>
+        <w:rFonts w:ascii="Symbol" w:hAnsi="Symbol" w:hint="default"/>
+      </w:rPr>
+    </w:lvl>
+    <w:lvl w:ilvl="7" w:tplc="240A0003" w:tentative="1">
+      <w:start w:val="1"/>
+      <w:numFmt w:val="bullet"/>
+      <w:lvlText w:val="o"/>
+      <w:lvlJc w:val="left"/>
+      <w:pPr>
+        <w:ind w:left="5760" w:hanging="360"/>
+      </w:pPr>
+      <w:rPr>
+        <w:rFonts w:ascii="Courier New" w:hAnsi="Courier New" w:cs="Courier New" w:hint="default"/>
+      </w:rPr>
+    </w:lvl>
+    <w:lvl w:ilvl="8" w:tplc="240A0005" w:tentative="1">
+      <w:start w:val="1"/>
+      <w:numFmt w:val="bullet"/>
+      <w:lvlText w:val=""/>
+      <w:lvlJc w:val="left"/>
+      <w:pPr>
+        <w:ind w:left="6480" w:hanging="360"/>
+      </w:pPr>
+      <w:rPr>
+        <w:rFonts w:ascii="Wingdings" w:hAnsi="Wingdings" w:hint="default"/>
+      </w:rPr>
+    </w:lvl>
+  </w:abstractNum>
+  <w:abstractNum w:abstractNumId="12" w15:restartNumberingAfterBreak="0">
     <w:nsid w:val="681F3F22"/>
     <w:multiLevelType w:val="multilevel"/>
     <w:tmpl w:val="9072FBA4"/>
@@ -7361,7 +7961,7 @@
       </w:pPr>
     </w:lvl>
   </w:abstractNum>
-  <w:abstractNum w:abstractNumId="12" w15:restartNumberingAfterBreak="0">
+  <w:abstractNum w:abstractNumId="13" w15:restartNumberingAfterBreak="0">
     <w:nsid w:val="6EBF5917"/>
     <w:multiLevelType w:val="multilevel"/>
     <w:tmpl w:val="1356333E"/>
@@ -7478,7 +8078,7 @@
       </w:pPr>
     </w:lvl>
   </w:abstractNum>
-  <w:abstractNum w:abstractNumId="13" w15:restartNumberingAfterBreak="0">
+  <w:abstractNum w:abstractNumId="14" w15:restartNumberingAfterBreak="0">
     <w:nsid w:val="7A171DC0"/>
     <w:multiLevelType w:val="multilevel"/>
     <w:tmpl w:val="F68E70A2"/>
@@ -7602,13 +8202,13 @@
     <w:abstractNumId w:val="0"/>
   </w:num>
   <w:num w:numId="3" w16cid:durableId="217712982">
-    <w:abstractNumId w:val="12"/>
+    <w:abstractNumId w:val="13"/>
   </w:num>
   <w:num w:numId="4" w16cid:durableId="801339922">
-    <w:abstractNumId w:val="13"/>
+    <w:abstractNumId w:val="14"/>
   </w:num>
   <w:num w:numId="5" w16cid:durableId="730888254">
-    <w:abstractNumId w:val="11"/>
+    <w:abstractNumId w:val="12"/>
   </w:num>
   <w:num w:numId="6" w16cid:durableId="1961062745">
     <w:abstractNumId w:val="5"/>
@@ -7636,6 +8236,9 @@
   </w:num>
   <w:num w:numId="14" w16cid:durableId="703362189">
     <w:abstractNumId w:val="1"/>
+  </w:num>
+  <w:num w:numId="15" w16cid:durableId="1557817332">
+    <w:abstractNumId w:val="11"/>
   </w:num>
 </w:numbering>
 </file>

</xml_diff>